<commit_message>
Dobavih failovete koito shte sa nujni eventualno za predstawqneto
</commit_message>
<xml_diff>
--- a/Planning.docx
+++ b/Planning.docx
@@ -836,6 +836,15 @@
                 <w:lang w:val="bg-BG"/>
               </w:rPr>
             </w:pPr>
+            <w:r>
+              <w:rPr>
+                <w:rFonts w:ascii="Times New Roman" w:eastAsia="Times New Roman" w:hAnsi="Times New Roman" w:cs="Times New Roman"/>
+                <w:sz w:val="24"/>
+                <w:szCs w:val="24"/>
+                <w:lang w:val="bg-BG"/>
+              </w:rPr>
+              <w:t>Риск: Недостиг на време - голям</w:t>
+            </w:r>
           </w:p>
         </w:tc>
       </w:tr>
@@ -1662,8 +1671,18 @@
                 <w:rFonts w:ascii="Times New Roman" w:eastAsia="Times New Roman" w:hAnsi="Times New Roman" w:cs="Times New Roman"/>
                 <w:sz w:val="24"/>
                 <w:szCs w:val="24"/>
-              </w:rPr>
-            </w:pPr>
+                <w:lang w:val="bg-BG"/>
+              </w:rPr>
+            </w:pPr>
+            <w:r>
+              <w:rPr>
+                <w:rFonts w:ascii="Times New Roman" w:eastAsia="Times New Roman" w:hAnsi="Times New Roman" w:cs="Times New Roman"/>
+                <w:sz w:val="24"/>
+                <w:szCs w:val="24"/>
+                <w:lang w:val="bg-BG"/>
+              </w:rPr>
+              <w:t>Синьо, бяло, сиво, светло синьо</w:t>
+            </w:r>
           </w:p>
         </w:tc>
       </w:tr>
@@ -2040,9 +2059,16 @@
                 <w:rFonts w:ascii="Times New Roman" w:eastAsia="Times New Roman" w:hAnsi="Times New Roman" w:cs="Times New Roman"/>
                 <w:sz w:val="24"/>
                 <w:szCs w:val="24"/>
-                <w:lang w:val="bg-BG"/>
-              </w:rPr>
-            </w:pPr>
+              </w:rPr>
+            </w:pPr>
+            <w:r>
+              <w:rPr>
+                <w:rFonts w:ascii="Times New Roman" w:eastAsia="Times New Roman" w:hAnsi="Times New Roman" w:cs="Times New Roman"/>
+                <w:sz w:val="24"/>
+                <w:szCs w:val="24"/>
+              </w:rPr>
+              <w:t>0$ budget ?</w:t>
+            </w:r>
           </w:p>
         </w:tc>
       </w:tr>
@@ -2186,6 +2212,7 @@
     <w:lsdException w:name="HTML Sample" w:semiHidden="1" w:unhideWhenUsed="1"/>
     <w:lsdException w:name="HTML Typewriter" w:semiHidden="1" w:unhideWhenUsed="1"/>
     <w:lsdException w:name="HTML Variable" w:semiHidden="1" w:unhideWhenUsed="1"/>
+    <w:lsdException w:name="Normal Table" w:semiHidden="1" w:unhideWhenUsed="1"/>
     <w:lsdException w:name="annotation subject" w:semiHidden="1" w:unhideWhenUsed="1"/>
     <w:lsdException w:name="No List" w:semiHidden="1" w:unhideWhenUsed="1"/>
     <w:lsdException w:name="Outline List 1" w:semiHidden="1" w:unhideWhenUsed="1"/>
@@ -2228,8 +2255,11 @@
     <w:lsdException w:name="Table Contemporary" w:semiHidden="1" w:unhideWhenUsed="1"/>
     <w:lsdException w:name="Table Elegant" w:semiHidden="1" w:unhideWhenUsed="1"/>
     <w:lsdException w:name="Table Professional" w:semiHidden="1" w:unhideWhenUsed="1"/>
+    <w:lsdException w:name="Table Subtle 1" w:semiHidden="1" w:unhideWhenUsed="1"/>
     <w:lsdException w:name="Table Subtle 2" w:semiHidden="1" w:unhideWhenUsed="1"/>
     <w:lsdException w:name="Table Web 1" w:semiHidden="1" w:unhideWhenUsed="1"/>
+    <w:lsdException w:name="Table Web 2" w:semiHidden="1" w:unhideWhenUsed="1"/>
+    <w:lsdException w:name="Table Web 3" w:semiHidden="1" w:unhideWhenUsed="1"/>
     <w:lsdException w:name="Balloon Text" w:semiHidden="1" w:unhideWhenUsed="1"/>
     <w:lsdException w:name="Table Grid" w:uiPriority="39"/>
     <w:lsdException w:name="Table Theme" w:semiHidden="1" w:unhideWhenUsed="1"/>
@@ -2560,6 +2590,7 @@
   <w:style w:type="character" w:default="1" w:styleId="DefaultParagraphFont">
     <w:name w:val="Default Paragraph Font"/>
     <w:uiPriority w:val="1"/>
+    <w:semiHidden/>
     <w:unhideWhenUsed/>
   </w:style>
   <w:style w:type="table" w:default="1" w:styleId="TableNormal">

</xml_diff>

<commit_message>
finalna versiq za predstavqne
</commit_message>
<xml_diff>
--- a/Planning.docx
+++ b/Planning.docx
@@ -826,6 +826,357 @@
               <w:right w:w="108" w:type="dxa"/>
             </w:tcMar>
           </w:tcPr>
+          <w:tbl>
+            <w:tblPr>
+              <w:tblStyle w:val="TableGrid"/>
+              <w:tblW w:w="0" w:type="auto"/>
+              <w:tblLayout w:type="fixed"/>
+              <w:tblLook w:val="04A0" w:firstRow="1" w:lastRow="0" w:firstColumn="1" w:lastColumn="0" w:noHBand="0" w:noVBand="1"/>
+            </w:tblPr>
+            <w:tblGrid>
+              <w:gridCol w:w="2082"/>
+              <w:gridCol w:w="2083"/>
+              <w:gridCol w:w="2083"/>
+              <w:gridCol w:w="2083"/>
+            </w:tblGrid>
+            <w:tr>
+              <w:tc>
+                <w:tcPr>
+                  <w:tcW w:w="2082" w:type="dxa"/>
+                  <w:shd w:val="clear" w:color="auto" w:fill="8EAADB" w:themeFill="accent1" w:themeFillTint="99"/>
+                </w:tcPr>
+                <w:p>
+                  <w:pPr>
+                    <w:spacing w:before="240" w:after="240"/>
+                    <w:rPr>
+                      <w:rFonts w:ascii="Times New Roman" w:eastAsia="Times New Roman" w:hAnsi="Times New Roman" w:cs="Times New Roman"/>
+                      <w:sz w:val="24"/>
+                      <w:szCs w:val="24"/>
+                      <w:lang w:val="bg-BG"/>
+                    </w:rPr>
+                  </w:pPr>
+                  <w:r>
+                    <w:rPr>
+                      <w:rFonts w:ascii="Times New Roman" w:eastAsia="Times New Roman" w:hAnsi="Times New Roman" w:cs="Times New Roman"/>
+                      <w:sz w:val="24"/>
+                      <w:szCs w:val="24"/>
+                      <w:lang w:val="bg-BG"/>
+                    </w:rPr>
+                    <w:t>Рискове</w:t>
+                  </w:r>
+                </w:p>
+              </w:tc>
+              <w:tc>
+                <w:tcPr>
+                  <w:tcW w:w="2083" w:type="dxa"/>
+                  <w:shd w:val="clear" w:color="auto" w:fill="8EAADB" w:themeFill="accent1" w:themeFillTint="99"/>
+                </w:tcPr>
+                <w:p>
+                  <w:pPr>
+                    <w:spacing w:before="240" w:after="240"/>
+                    <w:rPr>
+                      <w:rFonts w:ascii="Times New Roman" w:eastAsia="Times New Roman" w:hAnsi="Times New Roman" w:cs="Times New Roman"/>
+                      <w:sz w:val="24"/>
+                      <w:szCs w:val="24"/>
+                      <w:lang w:val="bg-BG"/>
+                    </w:rPr>
+                  </w:pPr>
+                  <w:r>
+                    <w:rPr>
+                      <w:rFonts w:ascii="Times New Roman" w:eastAsia="Times New Roman" w:hAnsi="Times New Roman" w:cs="Times New Roman"/>
+                      <w:sz w:val="24"/>
+                      <w:szCs w:val="24"/>
+                      <w:lang w:val="bg-BG"/>
+                    </w:rPr>
+                    <w:t>Вероятност</w:t>
+                  </w:r>
+                </w:p>
+              </w:tc>
+              <w:tc>
+                <w:tcPr>
+                  <w:tcW w:w="2083" w:type="dxa"/>
+                  <w:shd w:val="clear" w:color="auto" w:fill="8EAADB" w:themeFill="accent1" w:themeFillTint="99"/>
+                </w:tcPr>
+                <w:p>
+                  <w:pPr>
+                    <w:spacing w:before="240" w:after="240"/>
+                    <w:rPr>
+                      <w:rFonts w:ascii="Times New Roman" w:eastAsia="Times New Roman" w:hAnsi="Times New Roman" w:cs="Times New Roman"/>
+                      <w:sz w:val="24"/>
+                      <w:szCs w:val="24"/>
+                      <w:lang w:val="bg-BG"/>
+                    </w:rPr>
+                  </w:pPr>
+                  <w:r>
+                    <w:rPr>
+                      <w:rFonts w:ascii="Times New Roman" w:eastAsia="Times New Roman" w:hAnsi="Times New Roman" w:cs="Times New Roman"/>
+                      <w:sz w:val="24"/>
+                      <w:szCs w:val="24"/>
+                      <w:lang w:val="bg-BG"/>
+                    </w:rPr>
+                    <w:t>Последствие</w:t>
+                  </w:r>
+                </w:p>
+              </w:tc>
+              <w:tc>
+                <w:tcPr>
+                  <w:tcW w:w="2083" w:type="dxa"/>
+                  <w:shd w:val="clear" w:color="auto" w:fill="8EAADB" w:themeFill="accent1" w:themeFillTint="99"/>
+                </w:tcPr>
+                <w:p>
+                  <w:pPr>
+                    <w:spacing w:before="240" w:after="240"/>
+                    <w:rPr>
+                      <w:rFonts w:ascii="Times New Roman" w:eastAsia="Times New Roman" w:hAnsi="Times New Roman" w:cs="Times New Roman"/>
+                      <w:sz w:val="24"/>
+                      <w:szCs w:val="24"/>
+                      <w:lang w:val="bg-BG"/>
+                    </w:rPr>
+                  </w:pPr>
+                  <w:r>
+                    <w:rPr>
+                      <w:rFonts w:ascii="Times New Roman" w:eastAsia="Times New Roman" w:hAnsi="Times New Roman" w:cs="Times New Roman"/>
+                      <w:sz w:val="24"/>
+                      <w:szCs w:val="24"/>
+                      <w:lang w:val="bg-BG"/>
+                    </w:rPr>
+                    <w:t>План за действие</w:t>
+                  </w:r>
+                </w:p>
+              </w:tc>
+            </w:tr>
+            <w:tr>
+              <w:tc>
+                <w:tcPr>
+                  <w:tcW w:w="2082" w:type="dxa"/>
+                </w:tcPr>
+                <w:p>
+                  <w:pPr>
+                    <w:spacing w:before="240" w:after="240"/>
+                    <w:rPr>
+                      <w:rFonts w:ascii="Times New Roman" w:eastAsia="Times New Roman" w:hAnsi="Times New Roman" w:cs="Times New Roman"/>
+                      <w:sz w:val="24"/>
+                      <w:szCs w:val="24"/>
+                      <w:lang w:val="bg-BG"/>
+                    </w:rPr>
+                  </w:pPr>
+                  <w:r>
+                    <w:rPr>
+                      <w:rFonts w:ascii="Times New Roman" w:eastAsia="Times New Roman" w:hAnsi="Times New Roman" w:cs="Times New Roman"/>
+                      <w:sz w:val="24"/>
+                      <w:szCs w:val="24"/>
+                      <w:lang w:val="bg-BG"/>
+                    </w:rPr>
+                    <w:t>Недостиг на време</w:t>
+                  </w:r>
+                </w:p>
+              </w:tc>
+              <w:tc>
+                <w:tcPr>
+                  <w:tcW w:w="2083" w:type="dxa"/>
+                </w:tcPr>
+                <w:p>
+                  <w:pPr>
+                    <w:spacing w:before="240" w:after="240"/>
+                    <w:rPr>
+                      <w:rFonts w:ascii="Times New Roman" w:eastAsia="Times New Roman" w:hAnsi="Times New Roman" w:cs="Times New Roman"/>
+                      <w:sz w:val="24"/>
+                      <w:szCs w:val="24"/>
+                      <w:lang w:val="bg-BG"/>
+                    </w:rPr>
+                  </w:pPr>
+                  <w:r>
+                    <w:rPr>
+                      <w:rFonts w:ascii="Times New Roman" w:eastAsia="Times New Roman" w:hAnsi="Times New Roman" w:cs="Times New Roman"/>
+                      <w:sz w:val="24"/>
+                      <w:szCs w:val="24"/>
+                      <w:lang w:val="bg-BG"/>
+                    </w:rPr>
+                    <w:t>Средна</w:t>
+                  </w:r>
+                </w:p>
+              </w:tc>
+              <w:tc>
+                <w:tcPr>
+                  <w:tcW w:w="2083" w:type="dxa"/>
+                </w:tcPr>
+                <w:p>
+                  <w:pPr>
+                    <w:spacing w:before="240" w:after="240"/>
+                    <w:rPr>
+                      <w:rFonts w:ascii="Times New Roman" w:eastAsia="Times New Roman" w:hAnsi="Times New Roman" w:cs="Times New Roman"/>
+                      <w:sz w:val="24"/>
+                      <w:szCs w:val="24"/>
+                      <w:lang w:val="bg-BG"/>
+                    </w:rPr>
+                  </w:pPr>
+                  <w:r>
+                    <w:rPr>
+                      <w:rFonts w:ascii="Times New Roman" w:eastAsia="Times New Roman" w:hAnsi="Times New Roman" w:cs="Times New Roman"/>
+                      <w:sz w:val="24"/>
+                      <w:szCs w:val="24"/>
+                      <w:lang w:val="bg-BG"/>
+                    </w:rPr>
+                    <w:t>Незавършен проект при настъпване на крайния срок</w:t>
+                  </w:r>
+                </w:p>
+              </w:tc>
+              <w:tc>
+                <w:tcPr>
+                  <w:tcW w:w="2083" w:type="dxa"/>
+                </w:tcPr>
+                <w:p>
+                  <w:pPr>
+                    <w:spacing w:before="240" w:after="240"/>
+                    <w:rPr>
+                      <w:rFonts w:ascii="Times New Roman" w:eastAsia="Times New Roman" w:hAnsi="Times New Roman" w:cs="Times New Roman"/>
+                      <w:sz w:val="24"/>
+                      <w:szCs w:val="24"/>
+                      <w:lang w:val="bg-BG"/>
+                    </w:rPr>
+                  </w:pPr>
+                  <w:r>
+                    <w:rPr>
+                      <w:rFonts w:ascii="Times New Roman" w:eastAsia="Times New Roman" w:hAnsi="Times New Roman" w:cs="Times New Roman"/>
+                      <w:sz w:val="24"/>
+                      <w:szCs w:val="24"/>
+                      <w:lang w:val="bg-BG"/>
+                    </w:rPr>
+                    <w:t>Предварително изготвяне и спазване на работен план</w:t>
+                  </w:r>
+                </w:p>
+              </w:tc>
+            </w:tr>
+            <w:tr>
+              <w:tc>
+                <w:tcPr>
+                  <w:tcW w:w="2082" w:type="dxa"/>
+                </w:tcPr>
+                <w:p>
+                  <w:pPr>
+                    <w:spacing w:before="240" w:after="240"/>
+                    <w:rPr>
+                      <w:rFonts w:ascii="Times New Roman" w:eastAsia="Times New Roman" w:hAnsi="Times New Roman" w:cs="Times New Roman"/>
+                      <w:sz w:val="24"/>
+                      <w:szCs w:val="24"/>
+                      <w:lang w:val="bg-BG"/>
+                    </w:rPr>
+                  </w:pPr>
+                  <w:r>
+                    <w:rPr>
+                      <w:rFonts w:ascii="Times New Roman" w:eastAsia="Times New Roman" w:hAnsi="Times New Roman" w:cs="Times New Roman"/>
+                      <w:sz w:val="24"/>
+                      <w:szCs w:val="24"/>
+                      <w:lang w:val="bg-BG"/>
+                    </w:rPr>
+                    <w:t>Недостиг на информация по обектите</w:t>
+                  </w:r>
+                </w:p>
+              </w:tc>
+              <w:tc>
+                <w:tcPr>
+                  <w:tcW w:w="2083" w:type="dxa"/>
+                </w:tcPr>
+                <w:p>
+                  <w:pPr>
+                    <w:spacing w:before="240" w:after="240"/>
+                    <w:rPr>
+                      <w:rFonts w:ascii="Times New Roman" w:eastAsia="Times New Roman" w:hAnsi="Times New Roman" w:cs="Times New Roman"/>
+                      <w:sz w:val="24"/>
+                      <w:szCs w:val="24"/>
+                      <w:lang w:val="bg-BG"/>
+                    </w:rPr>
+                  </w:pPr>
+                  <w:r>
+                    <w:rPr>
+                      <w:rFonts w:ascii="Times New Roman" w:eastAsia="Times New Roman" w:hAnsi="Times New Roman" w:cs="Times New Roman"/>
+                      <w:sz w:val="24"/>
+                      <w:szCs w:val="24"/>
+                      <w:lang w:val="bg-BG"/>
+                    </w:rPr>
+                    <w:t>Средна</w:t>
+                  </w:r>
+                </w:p>
+              </w:tc>
+              <w:tc>
+                <w:tcPr>
+                  <w:tcW w:w="2083" w:type="dxa"/>
+                </w:tcPr>
+                <w:p>
+                  <w:pPr>
+                    <w:spacing w:before="240" w:after="240"/>
+                    <w:rPr>
+                      <w:rFonts w:ascii="Times New Roman" w:eastAsia="Times New Roman" w:hAnsi="Times New Roman" w:cs="Times New Roman"/>
+                      <w:sz w:val="24"/>
+                      <w:szCs w:val="24"/>
+                      <w:lang w:val="bg-BG"/>
+                    </w:rPr>
+                  </w:pPr>
+                  <w:r>
+                    <w:rPr>
+                      <w:rFonts w:ascii="Times New Roman" w:eastAsia="Times New Roman" w:hAnsi="Times New Roman" w:cs="Times New Roman"/>
+                      <w:sz w:val="24"/>
+                      <w:szCs w:val="24"/>
+                      <w:lang w:val="bg-BG"/>
+                    </w:rPr>
+                    <w:t>Липса на информация за някой обект, евентуално забавяне</w:t>
+                  </w:r>
+                </w:p>
+              </w:tc>
+              <w:tc>
+                <w:tcPr>
+                  <w:tcW w:w="2083" w:type="dxa"/>
+                </w:tcPr>
+                <w:p>
+                  <w:pPr>
+                    <w:spacing w:before="240" w:after="240"/>
+                    <w:rPr>
+                      <w:rFonts w:ascii="Times New Roman" w:eastAsia="Times New Roman" w:hAnsi="Times New Roman" w:cs="Times New Roman"/>
+                      <w:sz w:val="24"/>
+                      <w:szCs w:val="24"/>
+                      <w:lang w:val="bg-BG"/>
+                    </w:rPr>
+                  </w:pPr>
+                  <w:r>
+                    <w:rPr>
+                      <w:rFonts w:ascii="Times New Roman" w:eastAsia="Times New Roman" w:hAnsi="Times New Roman" w:cs="Times New Roman"/>
+                      <w:sz w:val="24"/>
+                      <w:szCs w:val="24"/>
+                      <w:lang w:val="bg-BG"/>
+                    </w:rPr>
+                    <w:t>Търсене на информация в хартиен</w:t>
+                  </w:r>
+                  <w:r>
+                    <w:rPr>
+                      <w:rFonts w:ascii="Times New Roman" w:eastAsia="Times New Roman" w:hAnsi="Times New Roman" w:cs="Times New Roman"/>
+                      <w:sz w:val="24"/>
+                      <w:szCs w:val="24"/>
+                      <w:lang w:val="bg-BG"/>
+                    </w:rPr>
+                    <w:t>и</w:t>
+                  </w:r>
+                  <w:r>
+                    <w:rPr>
+                      <w:rFonts w:ascii="Times New Roman" w:eastAsia="Times New Roman" w:hAnsi="Times New Roman" w:cs="Times New Roman"/>
+                      <w:sz w:val="24"/>
+                      <w:szCs w:val="24"/>
+                      <w:lang w:val="bg-BG"/>
+                    </w:rPr>
+                    <w:t xml:space="preserve"> източни</w:t>
+                  </w:r>
+                  <w:r>
+                    <w:rPr>
+                      <w:rFonts w:ascii="Times New Roman" w:eastAsia="Times New Roman" w:hAnsi="Times New Roman" w:cs="Times New Roman"/>
+                      <w:sz w:val="24"/>
+                      <w:szCs w:val="24"/>
+                      <w:lang w:val="bg-BG"/>
+                    </w:rPr>
+                    <w:t>ци</w:t>
+                  </w:r>
+                </w:p>
+              </w:tc>
+            </w:tr>
+          </w:tbl>
           <w:p>
             <w:pPr>
               <w:spacing w:before="240" w:after="240" w:line="240" w:lineRule="auto"/>
@@ -836,15 +1187,6 @@
                 <w:lang w:val="bg-BG"/>
               </w:rPr>
             </w:pPr>
-            <w:r>
-              <w:rPr>
-                <w:rFonts w:ascii="Times New Roman" w:eastAsia="Times New Roman" w:hAnsi="Times New Roman" w:cs="Times New Roman"/>
-                <w:sz w:val="24"/>
-                <w:szCs w:val="24"/>
-                <w:lang w:val="bg-BG"/>
-              </w:rPr>
-              <w:t>Риск: Недостиг на време - голям</w:t>
-            </w:r>
           </w:p>
         </w:tc>
       </w:tr>
@@ -1010,44 +1352,7 @@
                 <w:szCs w:val="24"/>
                 <w:lang w:val="bg-BG"/>
               </w:rPr>
-              <w:t>Съб</w:t>
-            </w:r>
-            <w:r>
-              <w:rPr>
-                <w:rFonts w:ascii="Times New Roman" w:eastAsia="Times New Roman" w:hAnsi="Times New Roman" w:cs="Times New Roman"/>
-                <w:sz w:val="24"/>
-                <w:szCs w:val="24"/>
-                <w:lang w:val="bg-BG"/>
-              </w:rPr>
-              <w:t>иране</w:t>
-            </w:r>
-            <w:r>
-              <w:rPr>
-                <w:rFonts w:ascii="Times New Roman" w:eastAsia="Times New Roman" w:hAnsi="Times New Roman" w:cs="Times New Roman"/>
-                <w:sz w:val="24"/>
-                <w:szCs w:val="24"/>
-                <w:lang w:val="bg-BG"/>
-              </w:rPr>
-              <w:t xml:space="preserve"> информация от различни източници, включително местни </w:t>
-            </w:r>
-            <w:r>
-              <w:rPr>
-                <w:rFonts w:ascii="Times New Roman" w:eastAsia="Times New Roman" w:hAnsi="Times New Roman" w:cs="Times New Roman"/>
-                <w:color w:val="FF0000"/>
-                <w:sz w:val="24"/>
-                <w:szCs w:val="24"/>
-                <w:lang w:val="bg-BG"/>
-              </w:rPr>
-              <w:t xml:space="preserve">туристически бордове, исторически дружества </w:t>
-            </w:r>
-            <w:r>
-              <w:rPr>
-                <w:rFonts w:ascii="Times New Roman" w:eastAsia="Times New Roman" w:hAnsi="Times New Roman" w:cs="Times New Roman"/>
-                <w:sz w:val="24"/>
-                <w:szCs w:val="24"/>
-                <w:lang w:val="bg-BG"/>
-              </w:rPr>
-              <w:t>и онлайн проучвания</w:t>
+              <w:t>Сайтове, които ще бъдат използвани:</w:t>
             </w:r>
           </w:p>
           <w:p>
@@ -1055,64 +1360,108 @@
               <w:spacing w:before="240" w:after="240" w:line="240" w:lineRule="auto"/>
               <w:rPr>
                 <w:rFonts w:ascii="Times New Roman" w:eastAsia="Times New Roman" w:hAnsi="Times New Roman" w:cs="Times New Roman"/>
-                <w:sz w:val="24"/>
-                <w:szCs w:val="24"/>
-                <w:lang w:val="bg-BG"/>
-              </w:rPr>
-            </w:pPr>
-            <w:r>
-              <w:rPr>
-                <w:rFonts w:ascii="Times New Roman" w:eastAsia="Times New Roman" w:hAnsi="Times New Roman" w:cs="Times New Roman"/>
-                <w:sz w:val="24"/>
-                <w:szCs w:val="24"/>
-                <w:lang w:val="bg-BG"/>
-              </w:rPr>
-              <w:t>Търсе</w:t>
-            </w:r>
-            <w:r>
-              <w:rPr>
-                <w:rFonts w:ascii="Times New Roman" w:eastAsia="Times New Roman" w:hAnsi="Times New Roman" w:cs="Times New Roman"/>
-                <w:sz w:val="24"/>
-                <w:szCs w:val="24"/>
-                <w:lang w:val="bg-BG"/>
-              </w:rPr>
-              <w:t>не и заснемане</w:t>
-            </w:r>
-            <w:r>
-              <w:rPr>
-                <w:rFonts w:ascii="Times New Roman" w:eastAsia="Times New Roman" w:hAnsi="Times New Roman" w:cs="Times New Roman"/>
-                <w:sz w:val="24"/>
-                <w:szCs w:val="24"/>
-                <w:lang w:val="bg-BG"/>
-              </w:rPr>
-              <w:t xml:space="preserve"> изображения и видеоклипове, за илюстрира</w:t>
-            </w:r>
-            <w:r>
-              <w:rPr>
-                <w:rFonts w:ascii="Times New Roman" w:eastAsia="Times New Roman" w:hAnsi="Times New Roman" w:cs="Times New Roman"/>
-                <w:sz w:val="24"/>
-                <w:szCs w:val="24"/>
-                <w:lang w:val="bg-BG"/>
-              </w:rPr>
-              <w:t>н</w:t>
-            </w:r>
-            <w:r>
-              <w:rPr>
-                <w:rFonts w:ascii="Times New Roman" w:eastAsia="Times New Roman" w:hAnsi="Times New Roman" w:cs="Times New Roman"/>
-                <w:sz w:val="24"/>
-                <w:szCs w:val="24"/>
-                <w:lang w:val="bg-BG"/>
-              </w:rPr>
-              <w:t>е забележителности</w:t>
-            </w:r>
-            <w:r>
-              <w:rPr>
-                <w:rFonts w:ascii="Times New Roman" w:eastAsia="Times New Roman" w:hAnsi="Times New Roman" w:cs="Times New Roman"/>
-                <w:sz w:val="24"/>
-                <w:szCs w:val="24"/>
-                <w:lang w:val="bg-BG"/>
-              </w:rPr>
-              <w:t>те</w:t>
+                <w:color w:val="0070C0"/>
+                <w:sz w:val="24"/>
+                <w:szCs w:val="24"/>
+                <w:u w:val="single"/>
+              </w:rPr>
+            </w:pPr>
+            <w:r>
+              <w:rPr>
+                <w:rFonts w:ascii="Times New Roman" w:eastAsia="Times New Roman" w:hAnsi="Times New Roman" w:cs="Times New Roman"/>
+                <w:color w:val="0070C0"/>
+                <w:sz w:val="24"/>
+                <w:szCs w:val="24"/>
+                <w:u w:val="single"/>
+              </w:rPr>
+              <w:t>visit.varna.bg</w:t>
+            </w:r>
+          </w:p>
+          <w:p>
+            <w:pPr>
+              <w:spacing w:before="240" w:after="240" w:line="240" w:lineRule="auto"/>
+              <w:rPr>
+                <w:rFonts w:ascii="Times New Roman" w:eastAsia="Times New Roman" w:hAnsi="Times New Roman" w:cs="Times New Roman"/>
+                <w:color w:val="0070C0"/>
+                <w:sz w:val="24"/>
+                <w:szCs w:val="24"/>
+                <w:u w:val="single"/>
+              </w:rPr>
+            </w:pPr>
+            <w:r>
+              <w:rPr>
+                <w:rFonts w:ascii="Times New Roman" w:eastAsia="Times New Roman" w:hAnsi="Times New Roman" w:cs="Times New Roman"/>
+                <w:color w:val="0070C0"/>
+                <w:sz w:val="24"/>
+                <w:szCs w:val="24"/>
+                <w:u w:val="single"/>
+              </w:rPr>
+              <w:t>wikipedia.org</w:t>
+            </w:r>
+          </w:p>
+          <w:p>
+            <w:pPr>
+              <w:spacing w:before="240" w:after="240" w:line="240" w:lineRule="auto"/>
+              <w:rPr>
+                <w:rFonts w:ascii="Times New Roman" w:eastAsia="Times New Roman" w:hAnsi="Times New Roman" w:cs="Times New Roman"/>
+                <w:sz w:val="24"/>
+                <w:szCs w:val="24"/>
+                <w:lang w:val="bg-BG"/>
+              </w:rPr>
+            </w:pPr>
+            <w:r>
+              <w:rPr>
+                <w:rFonts w:ascii="Times New Roman" w:eastAsia="Times New Roman" w:hAnsi="Times New Roman" w:cs="Times New Roman"/>
+                <w:sz w:val="24"/>
+                <w:szCs w:val="24"/>
+                <w:lang w:val="bg-BG"/>
+              </w:rPr>
+              <w:t xml:space="preserve">Търсене на информация </w:t>
+            </w:r>
+            <w:r>
+              <w:rPr>
+                <w:rFonts w:ascii="Times New Roman" w:eastAsia="Times New Roman" w:hAnsi="Times New Roman" w:cs="Times New Roman"/>
+                <w:sz w:val="24"/>
+                <w:szCs w:val="24"/>
+                <w:lang w:val="bg-BG"/>
+              </w:rPr>
+              <w:t>и снимки за обектите предимно в интернет.</w:t>
+            </w:r>
+            <w:r>
+              <w:rPr>
+                <w:rFonts w:ascii="Times New Roman" w:eastAsia="Times New Roman" w:hAnsi="Times New Roman" w:cs="Times New Roman"/>
+                <w:sz w:val="24"/>
+                <w:szCs w:val="24"/>
+                <w:lang w:val="bg-BG"/>
+              </w:rPr>
+              <w:t xml:space="preserve"> При </w:t>
+            </w:r>
+            <w:r>
+              <w:rPr>
+                <w:rFonts w:ascii="Times New Roman" w:eastAsia="Times New Roman" w:hAnsi="Times New Roman" w:cs="Times New Roman"/>
+                <w:sz w:val="24"/>
+                <w:szCs w:val="24"/>
+                <w:lang w:val="bg-BG"/>
+              </w:rPr>
+              <w:t>евентуален недостиг на информация ще се наложи да се посегне до кардинални мерки, а именно търсене на информация в хартиени източниц</w:t>
+            </w:r>
+            <w:r>
+              <w:rPr>
+                <w:rFonts w:ascii="Times New Roman" w:eastAsia="Times New Roman" w:hAnsi="Times New Roman" w:cs="Times New Roman"/>
+                <w:sz w:val="24"/>
+                <w:szCs w:val="24"/>
+                <w:lang w:val="bg-BG"/>
+              </w:rPr>
+              <w:t>и</w:t>
+            </w:r>
+            <w:r>
+              <w:rPr>
+                <w:rFonts w:ascii="Times New Roman" w:eastAsia="Times New Roman" w:hAnsi="Times New Roman" w:cs="Times New Roman"/>
+                <w:sz w:val="24"/>
+                <w:szCs w:val="24"/>
+                <w:lang w:val="bg-BG"/>
+              </w:rPr>
+              <w:t>.</w:t>
             </w:r>
           </w:p>
         </w:tc>
@@ -1346,7 +1695,6 @@
                 <w:szCs w:val="24"/>
                 <w:lang w:val="bg-BG"/>
               </w:rPr>
-              <w:lastRenderedPageBreak/>
               <w:t>3. Написване на</w:t>
             </w:r>
             <w:r>
@@ -1557,7 +1905,6 @@
                 <w:szCs w:val="24"/>
                 <w:lang w:val="bg-BG"/>
               </w:rPr>
-              <w:lastRenderedPageBreak/>
               <w:t xml:space="preserve">Действие </w:t>
             </w:r>
             <w:r>
@@ -2059,15 +2406,26 @@
                 <w:rFonts w:ascii="Times New Roman" w:eastAsia="Times New Roman" w:hAnsi="Times New Roman" w:cs="Times New Roman"/>
                 <w:sz w:val="24"/>
                 <w:szCs w:val="24"/>
-              </w:rPr>
-            </w:pPr>
-            <w:r>
-              <w:rPr>
-                <w:rFonts w:ascii="Times New Roman" w:eastAsia="Times New Roman" w:hAnsi="Times New Roman" w:cs="Times New Roman"/>
-                <w:sz w:val="24"/>
-                <w:szCs w:val="24"/>
-              </w:rPr>
-              <w:t>0$ budget ?</w:t>
+                <w:lang w:val="bg-BG"/>
+              </w:rPr>
+            </w:pPr>
+            <w:r>
+              <w:rPr>
+                <w:rFonts w:ascii="Times New Roman" w:eastAsia="Times New Roman" w:hAnsi="Times New Roman" w:cs="Times New Roman"/>
+                <w:sz w:val="24"/>
+                <w:szCs w:val="24"/>
+                <w:lang w:val="bg-BG"/>
+              </w:rPr>
+              <w:t>Финансирането от кмета на община Варна – Иван Портних</w:t>
+            </w:r>
+            <w:r>
+              <w:rPr>
+                <w:rFonts w:ascii="Times New Roman" w:eastAsia="Times New Roman" w:hAnsi="Times New Roman" w:cs="Times New Roman"/>
+                <w:sz w:val="24"/>
+                <w:szCs w:val="24"/>
+                <w:lang w:val="bg-BG"/>
+              </w:rPr>
+              <w:t xml:space="preserve"> се оказа измама и бюджетът ще остане 0лв.</w:t>
             </w:r>
           </w:p>
         </w:tc>
@@ -2733,6 +3091,25 @@
       <w:contextualSpacing/>
     </w:pPr>
   </w:style>
+  <w:style w:type="table" w:styleId="TableGrid">
+    <w:name w:val="Table Grid"/>
+    <w:basedOn w:val="TableNormal"/>
+    <w:uiPriority w:val="39"/>
+    <w:rsid w:val="00977499"/>
+    <w:pPr>
+      <w:spacing w:after="0" w:line="240" w:lineRule="auto"/>
+    </w:pPr>
+    <w:tblPr>
+      <w:tblBorders>
+        <w:top w:val="single" w:sz="4" w:space="0" w:color="auto"/>
+        <w:left w:val="single" w:sz="4" w:space="0" w:color="auto"/>
+        <w:bottom w:val="single" w:sz="4" w:space="0" w:color="auto"/>
+        <w:right w:val="single" w:sz="4" w:space="0" w:color="auto"/>
+        <w:insideH w:val="single" w:sz="4" w:space="0" w:color="auto"/>
+        <w:insideV w:val="single" w:sz="4" w:space="0" w:color="auto"/>
+      </w:tblBorders>
+    </w:tblPr>
+  </w:style>
 </w:styles>
 </file>
 

</xml_diff>